<commit_message>
Update Dormant Sites Reclamation Program - Final Report.docx
</commit_message>
<xml_diff>
--- a/services/dsrp-web/src/assets/downloads/Dormant Sites Reclamation Program - Final Report.docx
+++ b/services/dsrp-web/src/assets/downloads/Dormant Sites Reclamation Program - Final Report.docx
@@ -1255,15 +1255,7 @@
                 <w:sz w:val="22"/>
                 <w:szCs w:val="22"/>
               </w:rPr>
-              <w:t>W</w:t>
-            </w:r>
-            <w:r>
-              <w:rPr>
-                <w:rFonts w:ascii="Calibri Light" w:hAnsi="Calibri Light" w:cs="Calibri Light"/>
-                <w:sz w:val="22"/>
-                <w:szCs w:val="22"/>
-              </w:rPr>
-              <w:t>as Well Abandonment completed to Cut and Capped?</w:t>
+              <w:t>Was downhole abandonment completed (plugging of completion zones and/or remedial cementing)?</w:t>
             </w:r>
           </w:p>
         </w:tc>
@@ -1311,20 +1303,19 @@
           <w:p>
             <w:pPr>
               <w:spacing w:before="80"/>
-              <w:ind w:left="316"/>
-              <w:rPr>
-                <w:rFonts w:ascii="Calibri Light" w:hAnsi="Calibri Light" w:cs="Calibri Light"/>
-                <w:sz w:val="22"/>
-                <w:szCs w:val="22"/>
-              </w:rPr>
-            </w:pPr>
-            <w:r>
-              <w:rPr>
-                <w:rFonts w:ascii="Calibri Light" w:hAnsi="Calibri Light" w:cs="Calibri Light"/>
-                <w:sz w:val="22"/>
-                <w:szCs w:val="22"/>
-              </w:rPr>
-              <w:t>If no, please explain why:</w:t>
+              <w:rPr>
+                <w:rFonts w:ascii="Calibri Light" w:hAnsi="Calibri Light" w:cs="Calibri Light"/>
+                <w:sz w:val="22"/>
+                <w:szCs w:val="22"/>
+              </w:rPr>
+            </w:pPr>
+            <w:r>
+              <w:rPr>
+                <w:rFonts w:ascii="Calibri Light" w:hAnsi="Calibri Light" w:cs="Calibri Light"/>
+                <w:sz w:val="22"/>
+                <w:szCs w:val="22"/>
+              </w:rPr>
+              <w:t>Was Well Abandonment completed to Cut and Capped?</w:t>
             </w:r>
           </w:p>
         </w:tc>
@@ -1342,6 +1333,14 @@
                 <w:szCs w:val="22"/>
               </w:rPr>
             </w:pPr>
+            <w:r>
+              <w:rPr>
+                <w:rFonts w:ascii="Calibri Light" w:hAnsi="Calibri Light" w:cs="Calibri Light"/>
+                <w:sz w:val="22"/>
+                <w:szCs w:val="22"/>
+              </w:rPr>
+              <w:t>Yes / No</w:t>
+            </w:r>
           </w:p>
         </w:tc>
       </w:tr>
@@ -1356,62 +1355,20 @@
           <w:p>
             <w:pPr>
               <w:spacing w:before="80"/>
-              <w:rPr>
-                <w:rFonts w:ascii="Calibri Light" w:hAnsi="Calibri Light" w:cs="Calibri Light"/>
-                <w:sz w:val="22"/>
-                <w:szCs w:val="22"/>
-              </w:rPr>
-            </w:pPr>
-            <w:r>
-              <w:rPr>
-                <w:rFonts w:ascii="Calibri Light" w:hAnsi="Calibri Light" w:cs="Calibri Light"/>
-                <w:sz w:val="22"/>
-                <w:szCs w:val="22"/>
-              </w:rPr>
-              <w:t xml:space="preserve">Was a </w:t>
-            </w:r>
-            <w:r>
-              <w:rPr>
-                <w:rStyle w:val="CommentReference"/>
-                <w:rFonts w:ascii="Calibri Light" w:hAnsi="Calibri Light" w:cs="Calibri Light"/>
-                <w:sz w:val="22"/>
-                <w:szCs w:val="22"/>
-              </w:rPr>
-              <w:t/>
-            </w:r>
-            <w:r>
-              <w:rPr>
-                <w:rFonts w:ascii="Calibri Light" w:hAnsi="Calibri Light" w:cs="Calibri Light"/>
-                <w:sz w:val="22"/>
-                <w:szCs w:val="22"/>
-              </w:rPr>
-              <w:t xml:space="preserve">Notice of Operations (NOO) form submission completed using the </w:t>
-            </w:r>
-            <w:r>
-              <w:rPr>
-                <w:rFonts w:ascii="Calibri Light" w:hAnsi="Calibri Light" w:cs="Calibri Light"/>
-                <w:sz w:val="22"/>
-                <w:szCs w:val="22"/>
-              </w:rPr>
-              <w:t xml:space="preserve">OGC </w:t>
-            </w:r>
-            <w:proofErr w:type="spellStart"/>
-            <w:r>
-              <w:rPr>
-                <w:rFonts w:ascii="Calibri Light" w:hAnsi="Calibri Light" w:cs="Calibri Light"/>
-                <w:sz w:val="22"/>
-                <w:szCs w:val="22"/>
-              </w:rPr>
-              <w:t>eSubmission</w:t>
-            </w:r>
-            <w:proofErr w:type="spellEnd"/>
-            <w:r>
-              <w:rPr>
-                <w:rFonts w:ascii="Calibri Light" w:hAnsi="Calibri Light" w:cs="Calibri Light"/>
-                <w:sz w:val="22"/>
-                <w:szCs w:val="22"/>
-              </w:rPr>
-              <w:t xml:space="preserve"> portal?</w:t>
+              <w:ind w:left="316"/>
+              <w:rPr>
+                <w:rFonts w:ascii="Calibri Light" w:hAnsi="Calibri Light" w:cs="Calibri Light"/>
+                <w:sz w:val="22"/>
+                <w:szCs w:val="22"/>
+              </w:rPr>
+            </w:pPr>
+            <w:r>
+              <w:rPr>
+                <w:rFonts w:ascii="Calibri Light" w:hAnsi="Calibri Light" w:cs="Calibri Light"/>
+                <w:sz w:val="22"/>
+                <w:szCs w:val="22"/>
+              </w:rPr>
+              <w:t>If no, please explain why:</w:t>
             </w:r>
           </w:p>
         </w:tc>
@@ -1429,14 +1386,6 @@
                 <w:szCs w:val="22"/>
               </w:rPr>
             </w:pPr>
-            <w:r>
-              <w:rPr>
-                <w:rFonts w:ascii="Calibri Light" w:hAnsi="Calibri Light" w:cs="Calibri Light"/>
-                <w:sz w:val="22"/>
-                <w:szCs w:val="22"/>
-              </w:rPr>
-              <w:t>Yes / No</w:t>
-            </w:r>
           </w:p>
         </w:tc>
       </w:tr>
@@ -1447,25 +1396,23 @@
         <w:tc>
           <w:tcPr>
             <w:tcW w:w="5103" w:type="dxa"/>
-            <w:shd w:val="clear" w:color="auto" w:fill="auto"/>
-          </w:tcPr>
-          <w:p>
-            <w:pPr>
-              <w:spacing w:before="80"/>
-              <w:ind w:left="316"/>
-              <w:rPr>
-                <w:rFonts w:ascii="Calibri Light" w:hAnsi="Calibri Light" w:cs="Calibri Light"/>
-                <w:sz w:val="22"/>
-                <w:szCs w:val="22"/>
-              </w:rPr>
-            </w:pPr>
-            <w:r>
-              <w:rPr>
-                <w:rFonts w:ascii="Calibri Light" w:hAnsi="Calibri Light" w:cs="Calibri Light"/>
-                <w:sz w:val="22"/>
-                <w:szCs w:val="22"/>
-              </w:rPr>
-              <w:t>If yes, please provide the NOO submission number:</w:t>
+          </w:tcPr>
+          <w:p>
+            <w:pPr>
+              <w:spacing w:before="80"/>
+              <w:rPr>
+                <w:rFonts w:ascii="Calibri Light" w:hAnsi="Calibri Light" w:cs="Calibri Light"/>
+                <w:sz w:val="22"/>
+                <w:szCs w:val="22"/>
+              </w:rPr>
+            </w:pPr>
+            <w:r>
+              <w:rPr>
+                <w:rFonts w:ascii="Calibri Light" w:hAnsi="Calibri Light" w:cs="Calibri Light"/>
+                <w:sz w:val="22"/>
+                <w:szCs w:val="22"/>
+              </w:rPr>
+              <w:t>Was equipment decommissioned (dismantling and removal of surface processing, storage, and/or transmission infrastructure?</w:t>
             </w:r>
           </w:p>
         </w:tc>
@@ -1473,17 +1420,24 @@
           <w:tcPr>
             <w:tcW w:w="5528" w:type="dxa"/>
             <w:gridSpan w:val="2"/>
-            <w:shd w:val="clear" w:color="auto" w:fill="auto"/>
-          </w:tcPr>
-          <w:p>
-            <w:pPr>
-              <w:spacing w:before="80"/>
-              <w:rPr>
-                <w:rFonts w:ascii="Calibri Light" w:hAnsi="Calibri Light" w:cs="Calibri Light"/>
-                <w:sz w:val="22"/>
-                <w:szCs w:val="22"/>
-              </w:rPr>
-            </w:pPr>
+          </w:tcPr>
+          <w:p>
+            <w:pPr>
+              <w:spacing w:before="80"/>
+              <w:rPr>
+                <w:rFonts w:ascii="Calibri Light" w:hAnsi="Calibri Light" w:cs="Calibri Light"/>
+                <w:sz w:val="22"/>
+                <w:szCs w:val="22"/>
+              </w:rPr>
+            </w:pPr>
+            <w:r>
+              <w:rPr>
+                <w:rFonts w:ascii="Calibri Light" w:hAnsi="Calibri Light" w:cs="Calibri Light"/>
+                <w:sz w:val="22"/>
+                <w:szCs w:val="22"/>
+              </w:rPr>
+              <w:t>Yes / No</w:t>
+            </w:r>
           </w:p>
         </w:tc>
       </w:tr>
@@ -1510,7 +1464,42 @@
                 <w:sz w:val="22"/>
                 <w:szCs w:val="22"/>
               </w:rPr>
-              <w:t>Was pipeline abandoned as part of the Dormant Site Abandonment process?</w:t>
+              <w:t xml:space="preserve">Was a </w:t>
+            </w:r>
+            <w:r>
+              <w:rPr>
+                <w:rStyle w:val="CommentReference"/>
+                <w:rFonts w:ascii="Calibri Light" w:hAnsi="Calibri Light" w:cs="Calibri Light"/>
+                <w:sz w:val="22"/>
+                <w:szCs w:val="22"/>
+              </w:rPr>
+              <w:t/>
+            </w:r>
+            <w:r>
+              <w:rPr>
+                <w:rFonts w:ascii="Calibri Light" w:hAnsi="Calibri Light" w:cs="Calibri Light"/>
+                <w:sz w:val="22"/>
+                <w:szCs w:val="22"/>
+              </w:rPr>
+              <w:t xml:space="preserve">Notice of Operations (NOO) form submission completed using the OGC </w:t>
+            </w:r>
+            <w:proofErr w:type="spellStart"/>
+            <w:r>
+              <w:rPr>
+                <w:rFonts w:ascii="Calibri Light" w:hAnsi="Calibri Light" w:cs="Calibri Light"/>
+                <w:sz w:val="22"/>
+                <w:szCs w:val="22"/>
+              </w:rPr>
+              <w:t>eSubmission</w:t>
+            </w:r>
+            <w:proofErr w:type="spellEnd"/>
+            <w:r>
+              <w:rPr>
+                <w:rFonts w:ascii="Calibri Light" w:hAnsi="Calibri Light" w:cs="Calibri Light"/>
+                <w:sz w:val="22"/>
+                <w:szCs w:val="22"/>
+              </w:rPr>
+              <w:t xml:space="preserve"> portal?</w:t>
             </w:r>
           </w:p>
         </w:tc>
@@ -1546,6 +1535,7 @@
         <w:tc>
           <w:tcPr>
             <w:tcW w:w="5103" w:type="dxa"/>
+            <w:shd w:val="clear" w:color="auto" w:fill="auto"/>
           </w:tcPr>
           <w:p>
             <w:pPr>
@@ -1563,58 +1553,25 @@
                 <w:sz w:val="22"/>
                 <w:szCs w:val="22"/>
               </w:rPr>
-              <w:t xml:space="preserve">If yes, please provide the length </w:t>
-            </w:r>
-            <w:r>
-              <w:rPr>
-                <w:rFonts w:ascii="Calibri Light" w:hAnsi="Calibri Light" w:cs="Calibri Light"/>
-                <w:sz w:val="22"/>
-                <w:szCs w:val="22"/>
-              </w:rPr>
-              <w:t xml:space="preserve">(approximate) </w:t>
-            </w:r>
-            <w:r>
-              <w:rPr>
-                <w:rFonts w:ascii="Calibri Light" w:hAnsi="Calibri Light" w:cs="Calibri Light"/>
-                <w:sz w:val="22"/>
-                <w:szCs w:val="22"/>
-              </w:rPr>
-              <w:t xml:space="preserve">of pipeline </w:t>
-            </w:r>
-            <w:proofErr w:type="gramStart"/>
-            <w:r>
-              <w:rPr>
-                <w:rFonts w:ascii="Calibri Light" w:hAnsi="Calibri Light" w:cs="Calibri Light"/>
-                <w:sz w:val="22"/>
-                <w:szCs w:val="22"/>
-              </w:rPr>
-              <w:t>abandoned :</w:t>
-            </w:r>
-            <w:proofErr w:type="gramEnd"/>
+              <w:t>If yes, please provide the NOO submission number:</w:t>
+            </w:r>
           </w:p>
         </w:tc>
         <w:tc>
           <w:tcPr>
             <w:tcW w:w="5528" w:type="dxa"/>
             <w:gridSpan w:val="2"/>
-          </w:tcPr>
-          <w:p>
-            <w:pPr>
-              <w:spacing w:before="80"/>
-              <w:rPr>
-                <w:rFonts w:ascii="Calibri Light" w:hAnsi="Calibri Light" w:cs="Calibri Light"/>
-                <w:sz w:val="22"/>
-                <w:szCs w:val="22"/>
-              </w:rPr>
-            </w:pPr>
-            <w:r>
-              <w:rPr>
-                <w:rFonts w:ascii="Calibri Light" w:hAnsi="Calibri Light" w:cs="Calibri Light"/>
-                <w:sz w:val="22"/>
-                <w:szCs w:val="22"/>
-              </w:rPr>
-              <w:t>Xxx m</w:t>
-            </w:r>
+            <w:shd w:val="clear" w:color="auto" w:fill="auto"/>
+          </w:tcPr>
+          <w:p>
+            <w:pPr>
+              <w:spacing w:before="80"/>
+              <w:rPr>
+                <w:rFonts w:ascii="Calibri Light" w:hAnsi="Calibri Light" w:cs="Calibri Light"/>
+                <w:sz w:val="22"/>
+                <w:szCs w:val="22"/>
+              </w:rPr>
+            </w:pPr>
           </w:p>
         </w:tc>
       </w:tr>
@@ -1629,20 +1586,19 @@
           <w:p>
             <w:pPr>
               <w:spacing w:before="80"/>
-              <w:ind w:left="316"/>
-              <w:rPr>
-                <w:rFonts w:ascii="Calibri Light" w:hAnsi="Calibri Light" w:cs="Calibri Light"/>
-                <w:sz w:val="22"/>
-                <w:szCs w:val="22"/>
-              </w:rPr>
-            </w:pPr>
-            <w:r>
-              <w:rPr>
-                <w:rFonts w:ascii="Calibri Light" w:hAnsi="Calibri Light" w:cs="Calibri Light"/>
-                <w:sz w:val="22"/>
-                <w:szCs w:val="22"/>
-              </w:rPr>
-              <w:t>If yes, please provide the pipeline license number (if applicable):</w:t>
+              <w:rPr>
+                <w:rFonts w:ascii="Calibri Light" w:hAnsi="Calibri Light" w:cs="Calibri Light"/>
+                <w:sz w:val="22"/>
+                <w:szCs w:val="22"/>
+              </w:rPr>
+            </w:pPr>
+            <w:r>
+              <w:rPr>
+                <w:rFonts w:ascii="Calibri Light" w:hAnsi="Calibri Light" w:cs="Calibri Light"/>
+                <w:sz w:val="22"/>
+                <w:szCs w:val="22"/>
+              </w:rPr>
+              <w:t>Was pipeline abandoned as part of the Dormant Site Abandonment process?</w:t>
             </w:r>
           </w:p>
         </w:tc>
@@ -1660,6 +1616,14 @@
                 <w:szCs w:val="22"/>
               </w:rPr>
             </w:pPr>
+            <w:r>
+              <w:rPr>
+                <w:rFonts w:ascii="Calibri Light" w:hAnsi="Calibri Light" w:cs="Calibri Light"/>
+                <w:sz w:val="22"/>
+                <w:szCs w:val="22"/>
+              </w:rPr>
+              <w:t>Yes / No</w:t>
+            </w:r>
           </w:p>
         </w:tc>
       </w:tr>
@@ -1674,20 +1638,31 @@
           <w:p>
             <w:pPr>
               <w:spacing w:before="80"/>
-              <w:rPr>
-                <w:rFonts w:ascii="Calibri Light" w:hAnsi="Calibri Light" w:cs="Calibri Light"/>
-                <w:sz w:val="22"/>
-                <w:szCs w:val="22"/>
-              </w:rPr>
-            </w:pPr>
-            <w:r>
-              <w:rPr>
-                <w:rFonts w:ascii="Calibri Light" w:hAnsi="Calibri Light" w:cs="Calibri Light"/>
-                <w:sz w:val="22"/>
-                <w:szCs w:val="22"/>
-              </w:rPr>
-              <w:t>Level of Reclamation achieved for the Dormant Site:</w:t>
-            </w:r>
+              <w:ind w:left="316"/>
+              <w:rPr>
+                <w:rFonts w:ascii="Calibri Light" w:hAnsi="Calibri Light" w:cs="Calibri Light"/>
+                <w:sz w:val="22"/>
+                <w:szCs w:val="22"/>
+              </w:rPr>
+            </w:pPr>
+            <w:r>
+              <w:rPr>
+                <w:rFonts w:ascii="Calibri Light" w:hAnsi="Calibri Light" w:cs="Calibri Light"/>
+                <w:sz w:val="22"/>
+                <w:szCs w:val="22"/>
+              </w:rPr>
+              <w:t xml:space="preserve">If yes, please provide the length (approximate) of pipeline </w:t>
+            </w:r>
+            <w:proofErr w:type="gramStart"/>
+            <w:r>
+              <w:rPr>
+                <w:rFonts w:ascii="Calibri Light" w:hAnsi="Calibri Light" w:cs="Calibri Light"/>
+                <w:sz w:val="22"/>
+                <w:szCs w:val="22"/>
+              </w:rPr>
+              <w:t>abandoned :</w:t>
+            </w:r>
+            <w:proofErr w:type="gramEnd"/>
           </w:p>
         </w:tc>
         <w:tc>
@@ -1710,47 +1685,104 @@
                 <w:sz w:val="22"/>
                 <w:szCs w:val="22"/>
               </w:rPr>
-              <w:t>Site Abandonment Not Complete / S</w:t>
-            </w:r>
-            <w:r>
-              <w:rPr>
-                <w:rFonts w:ascii="Calibri Light" w:hAnsi="Calibri Light" w:cs="Calibri Light"/>
-                <w:sz w:val="22"/>
-                <w:szCs w:val="22"/>
-              </w:rPr>
-              <w:t xml:space="preserve">ite </w:t>
-            </w:r>
-            <w:r>
-              <w:rPr>
-                <w:rFonts w:ascii="Calibri Light" w:hAnsi="Calibri Light" w:cs="Calibri Light"/>
-                <w:sz w:val="22"/>
-                <w:szCs w:val="22"/>
-              </w:rPr>
-              <w:t>A</w:t>
-            </w:r>
-            <w:r>
-              <w:rPr>
-                <w:rFonts w:ascii="Calibri Light" w:hAnsi="Calibri Light" w:cs="Calibri Light"/>
-                <w:sz w:val="22"/>
-                <w:szCs w:val="22"/>
-              </w:rPr>
-              <w:t xml:space="preserve">bandonment </w:t>
-            </w:r>
-            <w:r>
-              <w:rPr>
-                <w:rFonts w:ascii="Calibri Light" w:hAnsi="Calibri Light" w:cs="Calibri Light"/>
-                <w:sz w:val="22"/>
-                <w:szCs w:val="22"/>
-              </w:rPr>
-              <w:t>C</w:t>
-            </w:r>
-            <w:r>
-              <w:rPr>
-                <w:rFonts w:ascii="Calibri Light" w:hAnsi="Calibri Light" w:cs="Calibri Light"/>
-                <w:sz w:val="22"/>
-                <w:szCs w:val="22"/>
-              </w:rPr>
-              <w:t>omplete</w:t>
+              <w:t>Xxx m</w:t>
+            </w:r>
+          </w:p>
+        </w:tc>
+      </w:tr>
+      <w:tr>
+        <w:trPr>
+          <w:trHeight w:val="382"/>
+        </w:trPr>
+        <w:tc>
+          <w:tcPr>
+            <w:tcW w:w="5103" w:type="dxa"/>
+          </w:tcPr>
+          <w:p>
+            <w:pPr>
+              <w:spacing w:before="80"/>
+              <w:ind w:left="316"/>
+              <w:rPr>
+                <w:rFonts w:ascii="Calibri Light" w:hAnsi="Calibri Light" w:cs="Calibri Light"/>
+                <w:sz w:val="22"/>
+                <w:szCs w:val="22"/>
+              </w:rPr>
+            </w:pPr>
+            <w:r>
+              <w:rPr>
+                <w:rFonts w:ascii="Calibri Light" w:hAnsi="Calibri Light" w:cs="Calibri Light"/>
+                <w:sz w:val="22"/>
+                <w:szCs w:val="22"/>
+              </w:rPr>
+              <w:t>If yes, please provide the pipeline license number (if applicable):</w:t>
+            </w:r>
+          </w:p>
+        </w:tc>
+        <w:tc>
+          <w:tcPr>
+            <w:tcW w:w="5528" w:type="dxa"/>
+            <w:gridSpan w:val="2"/>
+          </w:tcPr>
+          <w:p>
+            <w:pPr>
+              <w:spacing w:before="80"/>
+              <w:rPr>
+                <w:rFonts w:ascii="Calibri Light" w:hAnsi="Calibri Light" w:cs="Calibri Light"/>
+                <w:sz w:val="22"/>
+                <w:szCs w:val="22"/>
+              </w:rPr>
+            </w:pPr>
+          </w:p>
+        </w:tc>
+      </w:tr>
+      <w:tr>
+        <w:trPr>
+          <w:trHeight w:val="382"/>
+        </w:trPr>
+        <w:tc>
+          <w:tcPr>
+            <w:tcW w:w="5103" w:type="dxa"/>
+          </w:tcPr>
+          <w:p>
+            <w:pPr>
+              <w:spacing w:before="80"/>
+              <w:rPr>
+                <w:rFonts w:ascii="Calibri Light" w:hAnsi="Calibri Light" w:cs="Calibri Light"/>
+                <w:sz w:val="22"/>
+                <w:szCs w:val="22"/>
+              </w:rPr>
+            </w:pPr>
+            <w:r>
+              <w:rPr>
+                <w:rFonts w:ascii="Calibri Light" w:hAnsi="Calibri Light" w:cs="Calibri Light"/>
+                <w:sz w:val="22"/>
+                <w:szCs w:val="22"/>
+              </w:rPr>
+              <w:t>Level of Reclamation achieved for the Dormant Site:</w:t>
+            </w:r>
+          </w:p>
+        </w:tc>
+        <w:tc>
+          <w:tcPr>
+            <w:tcW w:w="5528" w:type="dxa"/>
+            <w:gridSpan w:val="2"/>
+          </w:tcPr>
+          <w:p>
+            <w:pPr>
+              <w:spacing w:before="80"/>
+              <w:rPr>
+                <w:rFonts w:ascii="Calibri Light" w:hAnsi="Calibri Light" w:cs="Calibri Light"/>
+                <w:sz w:val="22"/>
+                <w:szCs w:val="22"/>
+              </w:rPr>
+            </w:pPr>
+            <w:r>
+              <w:rPr>
+                <w:rFonts w:ascii="Calibri Light" w:hAnsi="Calibri Light" w:cs="Calibri Light"/>
+                <w:sz w:val="22"/>
+                <w:szCs w:val="22"/>
+              </w:rPr>
+              <w:t>Site Abandonment Not Complete / Site Abandonment Complete</w:t>
             </w:r>
           </w:p>
         </w:tc>
@@ -2003,6 +2035,7 @@
               </w:rPr>
               <w:t>Were any concerns identified through site investigation that are specific to other interested parties (</w:t>
             </w:r>
+            <w:proofErr w:type="gramStart"/>
             <w:r>
               <w:rPr>
                 <w:rFonts w:ascii="Calibri Light" w:hAnsi="Calibri Light" w:cs="Calibri Light"/>
@@ -2013,6 +2046,7 @@
               </w:rPr>
               <w:t>e.g.</w:t>
             </w:r>
+            <w:proofErr w:type="gramEnd"/>
             <w:r>
               <w:rPr>
                 <w:rFonts w:ascii="Calibri Light" w:hAnsi="Calibri Light" w:cs="Calibri Light"/>
@@ -3285,7 +3319,16 @@
                 <w:sz w:val="22"/>
                 <w:szCs w:val="22"/>
               </w:rPr>
-              <w:t>I_______________________________________________</w:t>
+              <w:t>I______________________________________________</w:t>
+            </w:r>
+            <w:proofErr w:type="gramStart"/>
+            <w:r>
+              <w:rPr>
+                <w:rFonts w:ascii="Calibri Light" w:hAnsi="Calibri Light" w:cs="Calibri Light"/>
+                <w:sz w:val="22"/>
+                <w:szCs w:val="22"/>
+              </w:rPr>
+              <w:t>_</w:t>
             </w:r>
             <w:r>
               <w:rPr>
@@ -3294,7 +3337,17 @@
                 <w:sz w:val="22"/>
                 <w:szCs w:val="22"/>
               </w:rPr>
-              <w:t>(Print Name)</w:t>
+              <w:t>(</w:t>
+            </w:r>
+            <w:proofErr w:type="gramEnd"/>
+            <w:r>
+              <w:rPr>
+                <w:rFonts w:ascii="Calibri Light" w:hAnsi="Calibri Light" w:cs="Calibri Light"/>
+                <w:i/>
+                <w:sz w:val="22"/>
+                <w:szCs w:val="22"/>
+              </w:rPr>
+              <w:t>Print Name)</w:t>
             </w:r>
             <w:r>
               <w:rPr>
@@ -5706,7 +5759,7 @@
 </file>
 
 <file path=customXml/itemProps1.xml><?xml version="1.0" encoding="utf-8"?>
-<ds:datastoreItem xmlns:ds="http://schemas.openxmlformats.org/officeDocument/2006/customXml" ds:itemID="{1B04FCD5-9F5E-405A-A025-3967BBB532DD}">
+<ds:datastoreItem xmlns:ds="http://schemas.openxmlformats.org/officeDocument/2006/customXml" ds:itemID="{2A85E0A7-440B-4950-A064-D732C6A83A68}">
   <ds:schemaRefs>
     <ds:schemaRef ds:uri="http://schemas.openxmlformats.org/officeDocument/2006/bibliography"/>
   </ds:schemaRefs>

</xml_diff>